<commit_message>
refined user stories aangepast
</commit_message>
<xml_diff>
--- a/98-Documentatie/User stories/Refined user stories.docx
+++ b/98-Documentatie/User stories/Refined user stories.docx
@@ -16,31 +16,20 @@
         </w:rPr>
         <w:t xml:space="preserve">US01 – </w:t>
       </w:r>
-      <w:proofErr w:type="spellStart"/>
       <w:r>
         <w:rPr>
           <w:b/>
           <w:sz w:val="28"/>
         </w:rPr>
-        <w:t>Catalogus</w:t>
-      </w:r>
-      <w:proofErr w:type="spellEnd"/>
+        <w:t xml:space="preserve">Catalogus </w:t>
+      </w:r>
       <w:r>
         <w:rPr>
           <w:b/>
           <w:sz w:val="28"/>
         </w:rPr>
-        <w:t xml:space="preserve"> </w:t>
-      </w:r>
-      <w:proofErr w:type="spellStart"/>
-      <w:r>
-        <w:rPr>
-          <w:b/>
-          <w:sz w:val="28"/>
-        </w:rPr>
         <w:t>bekijken</w:t>
       </w:r>
-      <w:proofErr w:type="spellEnd"/>
     </w:p>
     <w:p>
       <w:pPr>
@@ -57,21 +46,7 @@
         <w:rPr>
           <w:b/>
         </w:rPr>
-        <w:t xml:space="preserve">Ik wil van de artikelen de afbeelding, naam, prijs, leverancier en het aantal in de </w:t>
-      </w:r>
-      <w:proofErr w:type="spellStart"/>
-      <w:r>
-        <w:rPr>
-          <w:b/>
-        </w:rPr>
-        <w:t>vooraad</w:t>
-      </w:r>
-      <w:proofErr w:type="spellEnd"/>
-      <w:r>
-        <w:rPr>
-          <w:b/>
-        </w:rPr>
-        <w:t xml:space="preserve"> zien.</w:t>
+        <w:t>Ik wil van de artikelen de afbeelding, naam, prijs, leverancier en het aantal in de vooraad zien.</w:t>
       </w:r>
     </w:p>
     <w:p>
@@ -106,15 +81,7 @@
           <w:lang w:val="nl-NL"/>
         </w:rPr>
         <w:br/>
-        <w:t>Zodat ik een goede in</w:t>
-      </w:r>
-      <w:bookmarkStart w:id="0" w:name="_GoBack"/>
-      <w:bookmarkEnd w:id="0"/>
-      <w:r>
-        <w:rPr>
-          <w:lang w:val="nl-NL"/>
-        </w:rPr>
-        <w:t xml:space="preserve">druk van het product krijg. </w:t>
+        <w:t xml:space="preserve">Zodat ik een goede indruk van het product krijg. </w:t>
       </w:r>
     </w:p>
     <w:p>
@@ -195,31 +162,13 @@
         </w:rPr>
         <w:t xml:space="preserve">US02 – </w:t>
       </w:r>
-      <w:proofErr w:type="spellStart"/>
       <w:r>
         <w:rPr>
           <w:b/>
           <w:sz w:val="28"/>
         </w:rPr>
-        <w:t>Winkelmandje</w:t>
-      </w:r>
-      <w:proofErr w:type="spellEnd"/>
-      <w:r>
-        <w:rPr>
-          <w:b/>
-          <w:sz w:val="28"/>
-        </w:rPr>
-        <w:t xml:space="preserve"> </w:t>
-      </w:r>
-      <w:proofErr w:type="spellStart"/>
-      <w:r>
-        <w:rPr>
-          <w:b/>
-          <w:sz w:val="28"/>
-        </w:rPr>
-        <w:t>vullen</w:t>
-      </w:r>
-      <w:proofErr w:type="spellEnd"/>
+        <w:t>Winkelmandje vullen</w:t>
+      </w:r>
     </w:p>
     <w:p>
       <w:pPr>
@@ -250,24 +199,34 @@
     <w:p>
       <w:pPr>
         <w:pStyle w:val="IntenseQuote"/>
-      </w:pPr>
-      <w:proofErr w:type="gramStart"/>
-      <w:r>
-        <w:t>Als</w:t>
-      </w:r>
-      <w:proofErr w:type="gramEnd"/>
-      <w:r>
-        <w:t xml:space="preserve"> klant</w:t>
-      </w:r>
-      <w:r>
+        <w:rPr>
+          <w:lang w:val="nl-NL"/>
+        </w:rPr>
+      </w:pPr>
+      <w:r>
+        <w:rPr>
+          <w:lang w:val="nl-NL"/>
+        </w:rPr>
+        <w:t>Als klant</w:t>
+      </w:r>
+      <w:r>
+        <w:rPr>
+          <w:lang w:val="nl-NL"/>
+        </w:rPr>
         <w:br/>
         <w:t>Wil ik een artikel in een winkelmand kunnen bewaren</w:t>
       </w:r>
       <w:r>
+        <w:rPr>
+          <w:lang w:val="nl-NL"/>
+        </w:rPr>
         <w:br/>
         <w:t>Zodat ik meerdere producten tegelijk kan bestellen</w:t>
       </w:r>
       <w:r>
+        <w:rPr>
+          <w:lang w:val="nl-NL"/>
+        </w:rPr>
         <w:t>.</w:t>
       </w:r>
     </w:p>
@@ -567,38 +526,20 @@
         </w:rPr>
         <w:t xml:space="preserve">US03.1 – </w:t>
       </w:r>
-      <w:proofErr w:type="spellStart"/>
       <w:r>
         <w:rPr>
           <w:b/>
           <w:sz w:val="28"/>
         </w:rPr>
-        <w:t>Bestelling</w:t>
-      </w:r>
-      <w:proofErr w:type="spellEnd"/>
+        <w:t>Bestelling plaatse</w:t>
+      </w:r>
       <w:r>
         <w:rPr>
           <w:b/>
           <w:sz w:val="28"/>
         </w:rPr>
-        <w:t xml:space="preserve"> </w:t>
-      </w:r>
-      <w:proofErr w:type="spellStart"/>
-      <w:r>
-        <w:rPr>
-          <w:b/>
-          <w:sz w:val="28"/>
-        </w:rPr>
-        <w:t>plaatse</w:t>
-      </w:r>
-      <w:r>
-        <w:rPr>
-          <w:b/>
-          <w:sz w:val="28"/>
-        </w:rPr>
         <w:t>n</w:t>
       </w:r>
-      <w:proofErr w:type="spellEnd"/>
     </w:p>
     <w:p>
       <w:pPr>
@@ -808,23 +749,33 @@
     <w:p>
       <w:pPr>
         <w:pStyle w:val="IntenseQuote"/>
-      </w:pPr>
-      <w:proofErr w:type="gramStart"/>
-      <w:r>
-        <w:t>Als</w:t>
-      </w:r>
-      <w:proofErr w:type="gramEnd"/>
-      <w:r>
-        <w:t xml:space="preserve"> klant</w:t>
-      </w:r>
-      <w:r>
+        <w:rPr>
+          <w:lang w:val="nl-NL"/>
+        </w:rPr>
+      </w:pPr>
+      <w:r>
+        <w:rPr>
+          <w:lang w:val="nl-NL"/>
+        </w:rPr>
+        <w:t>Als klant</w:t>
+      </w:r>
+      <w:r>
+        <w:rPr>
+          <w:lang w:val="nl-NL"/>
+        </w:rPr>
         <w:tab/>
       </w:r>
       <w:r>
+        <w:rPr>
+          <w:lang w:val="nl-NL"/>
+        </w:rPr>
         <w:br/>
         <w:t>Wil ik mijn NAW gegevens invoeren</w:t>
       </w:r>
       <w:r>
+        <w:rPr>
+          <w:lang w:val="nl-NL"/>
+        </w:rPr>
         <w:br/>
         <w:t>Zodat de bestelling naar het juiste adres wordt verstuurd.</w:t>
       </w:r>
@@ -902,13 +853,7 @@
         </w:numPr>
       </w:pPr>
       <w:r>
-        <w:t>T</w:t>
-      </w:r>
-      <w:r>
-        <w:t>ussenvoegsel</w:t>
-      </w:r>
-      <w:r>
-        <w:t xml:space="preserve"> (optioneel)</w:t>
+        <w:t>Tussenvoegsel (optioneel)</w:t>
       </w:r>
     </w:p>
     <w:p>
@@ -944,16 +889,7 @@
         </w:numPr>
       </w:pPr>
       <w:r>
-        <w:t>A</w:t>
-      </w:r>
-      <w:r>
-        <w:t>dresregel2</w:t>
-      </w:r>
-      <w:r>
-        <w:t xml:space="preserve"> </w:t>
-      </w:r>
-      <w:r>
-        <w:t>(optioneel)</w:t>
+        <w:t>Adresregel2 (optioneel)</w:t>
       </w:r>
     </w:p>
     <w:p>
@@ -965,10 +901,7 @@
         </w:numPr>
       </w:pPr>
       <w:r>
-        <w:t>P</w:t>
-      </w:r>
-      <w:r>
-        <w:t>ostcode</w:t>
+        <w:t>Postcode</w:t>
       </w:r>
     </w:p>
     <w:p>
@@ -980,10 +913,7 @@
         </w:numPr>
       </w:pPr>
       <w:r>
-        <w:t>W</w:t>
-      </w:r>
-      <w:r>
-        <w:t>oonplaats</w:t>
+        <w:t>Woonplaats</w:t>
       </w:r>
     </w:p>
     <w:p>
@@ -995,10 +925,7 @@
         </w:numPr>
       </w:pPr>
       <w:r>
-        <w:t>T</w:t>
-      </w:r>
-      <w:r>
-        <w:t>elefoonnummer</w:t>
+        <w:t>Telefoonnummer</w:t>
       </w:r>
     </w:p>
     <w:p>
@@ -1010,16 +937,7 @@
         </w:numPr>
       </w:pPr>
       <w:r>
-        <w:t>E</w:t>
-      </w:r>
-      <w:r>
-        <w:t>-mailadres</w:t>
-      </w:r>
-      <w:r>
-        <w:t xml:space="preserve"> </w:t>
-      </w:r>
-      <w:r>
-        <w:t>(optioneel)</w:t>
+        <w:t>E-mailadres (optioneel)</w:t>
       </w:r>
     </w:p>
     <w:p>
@@ -1052,18 +970,8 @@
           <w:strike/>
           <w:sz w:val="28"/>
         </w:rPr>
-        <w:t xml:space="preserve">US03.3 – </w:t>
-      </w:r>
-      <w:proofErr w:type="spellStart"/>
-      <w:r>
-        <w:rPr>
-          <w:b/>
-          <w:strike/>
-          <w:sz w:val="28"/>
-        </w:rPr>
-        <w:t>Registeren</w:t>
-      </w:r>
-      <w:proofErr w:type="spellEnd"/>
+        <w:t>US03.3 – Registeren</w:t>
+      </w:r>
     </w:p>
     <w:p>
       <w:pPr>
@@ -1082,74 +990,26 @@
           <w:b/>
           <w:strike/>
         </w:rPr>
-        <w:t>Voornaam, (</w:t>
-      </w:r>
-      <w:proofErr w:type="spellStart"/>
+        <w:t>Voornaam, (evt) tussenvoegsel, achternaam, adresregel1, (evt) adresregel2, postcode, woonplaats, telefoonnummer, (evt) e-mailadres</w:t>
+      </w:r>
       <w:r>
         <w:rPr>
           <w:b/>
           <w:strike/>
         </w:rPr>
-        <w:t>evt</w:t>
-      </w:r>
-      <w:proofErr w:type="spellEnd"/>
+        <w:br/>
+      </w:r>
       <w:r>
         <w:rPr>
           <w:b/>
           <w:strike/>
         </w:rPr>
-        <w:t>) tussenvoegsel, achternaam, adresregel1, (</w:t>
-      </w:r>
-      <w:proofErr w:type="spellStart"/>
-      <w:r>
-        <w:rPr>
-          <w:b/>
+        <w:br/>
+      </w:r>
+      <w:r>
+        <w:rPr>
           <w:strike/>
         </w:rPr>
-        <w:t>evt</w:t>
-      </w:r>
-      <w:proofErr w:type="spellEnd"/>
-      <w:r>
-        <w:rPr>
-          <w:b/>
-          <w:strike/>
-        </w:rPr>
-        <w:t>) adresregel2, postcode, woonplaats, telefoonnummer, (</w:t>
-      </w:r>
-      <w:proofErr w:type="spellStart"/>
-      <w:r>
-        <w:rPr>
-          <w:b/>
-          <w:strike/>
-        </w:rPr>
-        <w:t>evt</w:t>
-      </w:r>
-      <w:proofErr w:type="spellEnd"/>
-      <w:r>
-        <w:rPr>
-          <w:b/>
-          <w:strike/>
-        </w:rPr>
-        <w:t>) e-mailadres</w:t>
-      </w:r>
-      <w:r>
-        <w:rPr>
-          <w:b/>
-          <w:strike/>
-        </w:rPr>
-        <w:br/>
-      </w:r>
-      <w:r>
-        <w:rPr>
-          <w:b/>
-          <w:strike/>
-        </w:rPr>
-        <w:br/>
-      </w:r>
-      <w:r>
-        <w:rPr>
-          <w:strike/>
-        </w:rPr>
         <w:t>Dit worden acceptatiecriteria van 2a</w:t>
       </w:r>
     </w:p>
@@ -1188,33 +1048,8 @@
           <w:b/>
           <w:sz w:val="28"/>
         </w:rPr>
-        <w:t xml:space="preserve"> </w:t>
-      </w:r>
-      <w:proofErr w:type="spellStart"/>
-      <w:r>
-        <w:rPr>
-          <w:b/>
-          <w:sz w:val="28"/>
-        </w:rPr>
-        <w:t>Bestelling</w:t>
-      </w:r>
-      <w:proofErr w:type="spellEnd"/>
-      <w:r>
-        <w:rPr>
-          <w:b/>
-          <w:sz w:val="28"/>
-        </w:rPr>
-        <w:t xml:space="preserve"> </w:t>
-      </w:r>
-      <w:proofErr w:type="spellStart"/>
-      <w:r>
-        <w:rPr>
-          <w:b/>
-          <w:sz w:val="28"/>
-        </w:rPr>
-        <w:t>inpakken</w:t>
-      </w:r>
-      <w:proofErr w:type="spellEnd"/>
+        <w:t xml:space="preserve"> Bestelling inpakken</w:t>
+      </w:r>
     </w:p>
     <w:p>
       <w:pPr>
@@ -1245,20 +1080,27 @@
     <w:p>
       <w:pPr>
         <w:pStyle w:val="IntenseQuote"/>
-      </w:pPr>
-      <w:proofErr w:type="gramStart"/>
-      <w:r>
-        <w:t>Als</w:t>
-      </w:r>
-      <w:proofErr w:type="gramEnd"/>
-      <w:r>
-        <w:t xml:space="preserve"> magazijnmedewerker</w:t>
-      </w:r>
-      <w:r>
+        <w:rPr>
+          <w:lang w:val="nl-NL"/>
+        </w:rPr>
+      </w:pPr>
+      <w:r>
+        <w:rPr>
+          <w:lang w:val="nl-NL"/>
+        </w:rPr>
+        <w:t>Als magazijnmedewerker</w:t>
+      </w:r>
+      <w:r>
+        <w:rPr>
+          <w:lang w:val="nl-NL"/>
+        </w:rPr>
         <w:br/>
         <w:t>Wil ik een lijst zien met artikelen van een bestelling</w:t>
       </w:r>
       <w:r>
+        <w:rPr>
+          <w:lang w:val="nl-NL"/>
+        </w:rPr>
         <w:br/>
         <w:t xml:space="preserve">Zodat ik weet wat ik moet inpakken. </w:t>
       </w:r>
@@ -1328,55 +1170,18 @@
         <w:rPr>
           <w:b/>
           <w:sz w:val="28"/>
+          <w:lang w:val="nl-NL"/>
         </w:rPr>
       </w:pPr>
       <w:r>
         <w:rPr>
           <w:b/>
           <w:sz w:val="28"/>
+          <w:lang w:val="nl-NL"/>
         </w:rPr>
         <w:lastRenderedPageBreak/>
-        <w:t>US08.2</w:t>
-      </w:r>
-      <w:r>
-        <w:rPr>
-          <w:b/>
-          <w:sz w:val="28"/>
-        </w:rPr>
-        <w:t xml:space="preserve"> –</w:t>
-      </w:r>
-      <w:r>
-        <w:rPr>
-          <w:b/>
-          <w:sz w:val="28"/>
-        </w:rPr>
-        <w:t xml:space="preserve"> </w:t>
-      </w:r>
-      <w:proofErr w:type="spellStart"/>
-      <w:r>
-        <w:rPr>
-          <w:b/>
-          <w:sz w:val="28"/>
-        </w:rPr>
-        <w:t>Bestelling</w:t>
-      </w:r>
-      <w:proofErr w:type="spellEnd"/>
-      <w:r>
-        <w:rPr>
-          <w:b/>
-          <w:sz w:val="28"/>
-        </w:rPr>
-        <w:t xml:space="preserve"> </w:t>
-      </w:r>
-      <w:proofErr w:type="spellStart"/>
-      <w:r>
-        <w:rPr>
-          <w:b/>
-          <w:sz w:val="28"/>
-        </w:rPr>
-        <w:t>inpakken</w:t>
-      </w:r>
-      <w:proofErr w:type="spellEnd"/>
+        <w:t>US08.2 – Bestelling inpakken</w:t>
+      </w:r>
     </w:p>
     <w:p>
       <w:pPr>
@@ -1409,6 +1214,7 @@
     </w:p>
     <w:p>
       <w:pPr>
+        <w:pStyle w:val="IntenseQuote"/>
         <w:rPr>
           <w:lang w:val="nl-NL"/>
         </w:rPr>
@@ -1424,12 +1230,71 @@
           <w:lang w:val="nl-NL"/>
         </w:rPr>
         <w:br/>
-        <w:t>Wil ik een niet ingepakte bestelling</w:t>
-      </w:r>
-    </w:p>
-    <w:p>
-      <w:pPr>
-        <w:rPr>
+        <w:t xml:space="preserve">Wil ik een </w:t>
+      </w:r>
+      <w:r>
+        <w:rPr>
+          <w:lang w:val="nl-NL"/>
+        </w:rPr>
+        <w:t xml:space="preserve">nog </w:t>
+      </w:r>
+      <w:bookmarkStart w:id="0" w:name="_GoBack"/>
+      <w:bookmarkEnd w:id="0"/>
+      <w:r>
+        <w:rPr>
+          <w:lang w:val="nl-NL"/>
+        </w:rPr>
+        <w:t>niet ingepakte bestelling</w:t>
+      </w:r>
+      <w:r>
+        <w:rPr>
+          <w:lang w:val="nl-NL"/>
+        </w:rPr>
+        <w:t xml:space="preserve"> zien</w:t>
+      </w:r>
+      <w:r>
+        <w:rPr>
+          <w:lang w:val="nl-NL"/>
+        </w:rPr>
+        <w:br/>
+        <w:t>Zodat ik mijn werk kan doen.</w:t>
+      </w:r>
+    </w:p>
+    <w:p>
+      <w:pPr>
+        <w:rPr>
+          <w:lang w:val="nl-NL"/>
+        </w:rPr>
+      </w:pPr>
+      <w:r>
+        <w:rPr>
+          <w:lang w:val="nl-NL"/>
+        </w:rPr>
+        <w:t xml:space="preserve">Acceptatiecriteria: </w:t>
+      </w:r>
+    </w:p>
+    <w:p>
+      <w:pPr>
+        <w:pStyle w:val="ListParagraph"/>
+        <w:numPr>
+          <w:ilvl w:val="0"/>
+          <w:numId w:val="6"/>
+        </w:numPr>
+        <w:rPr>
+          <w:lang w:val="nl-NL"/>
+        </w:rPr>
+      </w:pPr>
+      <w:r>
+        <w:rPr>
+          <w:lang w:val="nl-NL"/>
+        </w:rPr>
+        <w:t xml:space="preserve">De oudste openstaande order wordt als eerste getoond. </w:t>
+      </w:r>
+    </w:p>
+    <w:p>
+      <w:pPr>
+        <w:rPr>
+          <w:b/>
           <w:lang w:val="nl-NL"/>
         </w:rPr>
       </w:pPr>
@@ -1446,6 +1311,44 @@
           <w:lang w:val="nl-NL"/>
         </w:rPr>
         <w:t>Deze toont vervolgens het afleveradres</w:t>
+      </w:r>
+      <w:r>
+        <w:rPr>
+          <w:b/>
+          <w:lang w:val="nl-NL"/>
+        </w:rPr>
+        <w:br/>
+      </w:r>
+    </w:p>
+    <w:p>
+      <w:pPr>
+        <w:rPr>
+          <w:i/>
+          <w:lang w:val="nl-NL"/>
+        </w:rPr>
+      </w:pPr>
+      <w:r>
+        <w:rPr>
+          <w:i/>
+          <w:lang w:val="nl-NL"/>
+        </w:rPr>
+        <w:t>Als magazijnmedewerker</w:t>
+      </w:r>
+      <w:r>
+        <w:rPr>
+          <w:i/>
+          <w:lang w:val="nl-NL"/>
+        </w:rPr>
+        <w:br/>
+        <w:t>Wil ik aangeven dat een bestelling is ingepakt</w:t>
+      </w:r>
+      <w:r>
+        <w:rPr>
+          <w:i/>
+          <w:lang w:val="nl-NL"/>
+        </w:rPr>
+        <w:br/>
+        <w:t>Zodat ik het afleveradres kan zien</w:t>
       </w:r>
     </w:p>
     <w:p>

</xml_diff>